<commit_message>
Add Hideaway Farm to work *Center portfolio *Make work titles in line with with work images
</commit_message>
<xml_diff>
--- a/copy.docx
+++ b/copy.docx
@@ -117,12 +117,47 @@
         <w:rPr>
           <w:b/>
         </w:rPr>
+        <w:t>Hideaway Farm:</w:t>
+      </w:r>
+    </w:p>
+    <w:p>
+      <w:r>
+        <w:t>I built the Hideaway Farm site as a venture into</w:t>
+      </w:r>
+      <w:r>
+        <w:t xml:space="preserve"> user interaction and</w:t>
+      </w:r>
+      <w:bookmarkStart w:id="0" w:name="_GoBack"/>
+      <w:bookmarkEnd w:id="0"/>
+      <w:r>
+        <w:t xml:space="preserve"> </w:t>
+      </w:r>
+      <w:r>
+        <w:t xml:space="preserve">design. </w:t>
+      </w:r>
+      <w:r>
+        <w:t xml:space="preserve">It’s built entirely in HTML and CSS at the moment. The next phase of this project will be to </w:t>
+      </w:r>
+      <w:r>
+        <w:t>add functionality to the contact page and improve the way customers book reservations.</w:t>
+      </w:r>
+    </w:p>
+    <w:p/>
+    <w:p>
+      <w:pPr>
+        <w:rPr>
+          <w:b/>
+        </w:rPr>
+      </w:pPr>
+      <w:r>
+        <w:rPr>
+          <w:b/>
+        </w:rPr>
         <w:t>Thanks:</w:t>
       </w:r>
     </w:p>
     <w:p/>
     <w:p>
-      <w:bookmarkStart w:id="0" w:name="_GoBack"/>
       <w:r>
         <w:t xml:space="preserve">Thanks for taking time out of your day to look at the projects I’ve been working on. I’m excited to begin working with a team of developers in order to </w:t>
       </w:r>
@@ -130,7 +165,6 @@
         <w:t xml:space="preserve">grow and learn with them. I can’t wait to get into the world and use my development skills for the greater good. </w:t>
       </w:r>
     </w:p>
-    <w:bookmarkEnd w:id="0"/>
     <w:sectPr>
       <w:pgSz w:w="12240" w:h="15840"/>
       <w:pgMar w:top="1440" w:right="1800" w:bottom="1440" w:left="1800" w:header="720" w:footer="720" w:gutter="0"/>

</xml_diff>